<commit_message>
Update Camera Design MiniProject  Report Template.docx
</commit_message>
<xml_diff>
--- a/Miniproject/Camera Design MiniProject  Report Template.docx
+++ b/Miniproject/Camera Design MiniProject  Report Template.docx
@@ -1892,6 +1892,292 @@
     </w:p>
     <w:p>
       <w:pPr>
+        <w:jc w:val="both"/>
+        <w:rPr>
+          <w:rFonts w:ascii="Baskerville Old Face" w:hAnsi="Baskerville Old Face"/>
+          <w:bCs/>
+        </w:rPr>
+      </w:pPr>
+    </w:p>
+    <w:p>
+      <w:pPr>
+        <w:jc w:val="both"/>
+        <w:rPr>
+          <w:rFonts w:ascii="Baskerville Old Face" w:hAnsi="Baskerville Old Face"/>
+          <w:bCs/>
+        </w:rPr>
+      </w:pPr>
+      <w:r>
+        <w:rPr>
+          <w:rFonts w:ascii="Baskerville Old Face" w:hAnsi="Baskerville Old Face"/>
+          <w:bCs/>
+        </w:rPr>
+        <w:t>27SF010 1024K 90ns CMOS Flash Memory</w:t>
+      </w:r>
+    </w:p>
+    <w:p>
+      <w:pPr>
+        <w:jc w:val="both"/>
+        <w:rPr>
+          <w:rFonts w:ascii="Baskerville Old Face" w:hAnsi="Baskerville Old Face"/>
+          <w:bCs/>
+        </w:rPr>
+      </w:pPr>
+      <w:r>
+        <w:rPr>
+          <w:rFonts w:ascii="Baskerville Old Face" w:hAnsi="Baskerville Old Face"/>
+          <w:bCs/>
+        </w:rPr>
+        <w:tab/>
+      </w:r>
+    </w:p>
+    <w:p>
+      <w:pPr>
+        <w:jc w:val="both"/>
+        <w:rPr>
+          <w:rFonts w:ascii="Baskerville Old Face" w:hAnsi="Baskerville Old Face"/>
+          <w:bCs/>
+        </w:rPr>
+      </w:pPr>
+      <w:r>
+        <w:rPr>
+          <w:rFonts w:ascii="Baskerville Old Face" w:hAnsi="Baskerville Old Face"/>
+          <w:bCs/>
+        </w:rPr>
+        <w:t>27SF010 Key Features</w:t>
+      </w:r>
+    </w:p>
+    <w:p>
+      <w:pPr>
+        <w:numPr>
+          <w:ilvl w:val="0"/>
+          <w:numId w:val="10"/>
+        </w:numPr>
+        <w:jc w:val="both"/>
+        <w:rPr>
+          <w:rFonts w:ascii="Baskerville Old Face" w:hAnsi="Baskerville Old Face"/>
+          <w:bCs/>
+        </w:rPr>
+      </w:pPr>
+      <w:r>
+        <w:rPr>
+          <w:rFonts w:ascii="Baskerville Old Face" w:hAnsi="Baskerville Old Face"/>
+          <w:bCs/>
+        </w:rPr>
+        <w:t>Organized as 32K x8 / 64K x8 / 128K x8 / 256K x8</w:t>
+      </w:r>
+    </w:p>
+    <w:p>
+      <w:pPr>
+        <w:numPr>
+          <w:ilvl w:val="0"/>
+          <w:numId w:val="10"/>
+        </w:numPr>
+        <w:jc w:val="both"/>
+        <w:rPr>
+          <w:rFonts w:ascii="Baskerville Old Face" w:hAnsi="Baskerville Old Face"/>
+          <w:bCs/>
+        </w:rPr>
+      </w:pPr>
+      <w:r>
+        <w:rPr>
+          <w:rFonts w:ascii="Baskerville Old Face" w:hAnsi="Baskerville Old Face"/>
+          <w:bCs/>
+        </w:rPr>
+        <w:t>4.5-5.5V Read Operation</w:t>
+      </w:r>
+    </w:p>
+    <w:p>
+      <w:pPr>
+        <w:numPr>
+          <w:ilvl w:val="0"/>
+          <w:numId w:val="10"/>
+        </w:numPr>
+        <w:jc w:val="both"/>
+        <w:rPr>
+          <w:rFonts w:ascii="Baskerville Old Face" w:hAnsi="Baskerville Old Face"/>
+          <w:bCs/>
+        </w:rPr>
+      </w:pPr>
+      <w:r>
+        <w:rPr>
+          <w:rFonts w:ascii="Baskerville Old Face" w:hAnsi="Baskerville Old Face"/>
+          <w:bCs/>
+        </w:rPr>
+        <w:t>Superior Reliability</w:t>
+      </w:r>
+    </w:p>
+    <w:p>
+      <w:pPr>
+        <w:numPr>
+          <w:ilvl w:val="1"/>
+          <w:numId w:val="10"/>
+        </w:numPr>
+        <w:jc w:val="both"/>
+        <w:rPr>
+          <w:rFonts w:ascii="Baskerville Old Face" w:hAnsi="Baskerville Old Face"/>
+          <w:bCs/>
+        </w:rPr>
+      </w:pPr>
+      <w:r>
+        <w:rPr>
+          <w:rFonts w:ascii="Baskerville Old Face" w:hAnsi="Baskerville Old Face"/>
+          <w:bCs/>
+        </w:rPr>
+        <w:t>Endurance: At least 1000 Cycles</w:t>
+      </w:r>
+    </w:p>
+    <w:p>
+      <w:pPr>
+        <w:numPr>
+          <w:ilvl w:val="1"/>
+          <w:numId w:val="10"/>
+        </w:numPr>
+        <w:jc w:val="both"/>
+        <w:rPr>
+          <w:rFonts w:ascii="Baskerville Old Face" w:hAnsi="Baskerville Old Face"/>
+          <w:bCs/>
+        </w:rPr>
+      </w:pPr>
+      <w:r>
+        <w:rPr>
+          <w:rFonts w:ascii="Baskerville Old Face" w:hAnsi="Baskerville Old Face"/>
+          <w:bCs/>
+        </w:rPr>
+        <w:t>Greater than 100 years Data Retention</w:t>
+      </w:r>
+    </w:p>
+    <w:p>
+      <w:pPr>
+        <w:numPr>
+          <w:ilvl w:val="0"/>
+          <w:numId w:val="10"/>
+        </w:numPr>
+        <w:jc w:val="both"/>
+        <w:rPr>
+          <w:rFonts w:ascii="Baskerville Old Face" w:hAnsi="Baskerville Old Face"/>
+          <w:bCs/>
+        </w:rPr>
+      </w:pPr>
+      <w:r>
+        <w:rPr>
+          <w:rFonts w:ascii="Baskerville Old Face" w:hAnsi="Baskerville Old Face"/>
+          <w:bCs/>
+        </w:rPr>
+        <w:t>Low Power Consumption</w:t>
+      </w:r>
+    </w:p>
+    <w:p>
+      <w:pPr>
+        <w:numPr>
+          <w:ilvl w:val="1"/>
+          <w:numId w:val="10"/>
+        </w:numPr>
+        <w:jc w:val="both"/>
+        <w:rPr>
+          <w:rFonts w:ascii="Baskerville Old Face" w:hAnsi="Baskerville Old Face"/>
+          <w:bCs/>
+        </w:rPr>
+      </w:pPr>
+      <w:r>
+        <w:rPr>
+          <w:rFonts w:ascii="Baskerville Old Face" w:hAnsi="Baskerville Old Face"/>
+          <w:bCs/>
+        </w:rPr>
+        <w:t>Active Current: 20 mA (typical)</w:t>
+      </w:r>
+    </w:p>
+    <w:p>
+      <w:pPr>
+        <w:numPr>
+          <w:ilvl w:val="1"/>
+          <w:numId w:val="10"/>
+        </w:numPr>
+        <w:jc w:val="both"/>
+        <w:rPr>
+          <w:rFonts w:ascii="Baskerville Old Face" w:hAnsi="Baskerville Old Face"/>
+          <w:bCs/>
+        </w:rPr>
+      </w:pPr>
+      <w:r>
+        <w:rPr>
+          <w:rFonts w:ascii="Baskerville Old Face" w:hAnsi="Baskerville Old Face"/>
+          <w:bCs/>
+        </w:rPr>
+        <w:t>Standby Current: 10 µA (typical)</w:t>
+      </w:r>
+    </w:p>
+    <w:p>
+      <w:pPr>
+        <w:numPr>
+          <w:ilvl w:val="0"/>
+          <w:numId w:val="10"/>
+        </w:numPr>
+        <w:jc w:val="both"/>
+        <w:rPr>
+          <w:rFonts w:ascii="Baskerville Old Face" w:hAnsi="Baskerville Old Face"/>
+          <w:bCs/>
+        </w:rPr>
+      </w:pPr>
+      <w:r>
+        <w:rPr>
+          <w:rFonts w:ascii="Baskerville Old Face" w:hAnsi="Baskerville Old Face"/>
+          <w:bCs/>
+        </w:rPr>
+        <w:t>Fast Read Access Time</w:t>
+      </w:r>
+    </w:p>
+    <w:p>
+      <w:pPr>
+        <w:numPr>
+          <w:ilvl w:val="1"/>
+          <w:numId w:val="10"/>
+        </w:numPr>
+        <w:jc w:val="both"/>
+        <w:rPr>
+          <w:rFonts w:ascii="Baskerville Old Face" w:hAnsi="Baskerville Old Face"/>
+          <w:bCs/>
+        </w:rPr>
+      </w:pPr>
+      <w:r>
+        <w:rPr>
+          <w:rFonts w:ascii="Baskerville Old Face" w:hAnsi="Baskerville Old Face"/>
+          <w:bCs/>
+        </w:rPr>
+        <w:t>70 ns</w:t>
+      </w:r>
+    </w:p>
+    <w:p>
+      <w:pPr>
+        <w:numPr>
+          <w:ilvl w:val="1"/>
+          <w:numId w:val="10"/>
+        </w:numPr>
+        <w:jc w:val="both"/>
+        <w:rPr>
+          <w:rFonts w:ascii="Baskerville Old Face" w:hAnsi="Baskerville Old Face"/>
+          <w:bCs/>
+        </w:rPr>
+      </w:pPr>
+      <w:r>
+        <w:rPr>
+          <w:rFonts w:ascii="Baskerville Old Face" w:hAnsi="Baskerville Old Face"/>
+          <w:bCs/>
+        </w:rPr>
+        <w:t>90 ns</w:t>
+      </w:r>
+    </w:p>
+    <w:p>
+      <w:pPr>
+        <w:jc w:val="both"/>
+        <w:rPr>
+          <w:rFonts w:ascii="Baskerville Old Face" w:hAnsi="Baskerville Old Face"/>
+          <w:bCs/>
+        </w:rPr>
+      </w:pPr>
+    </w:p>
+    <w:p>
+      <w:pPr>
         <w:pStyle w:val="ListParagraph"/>
         <w:ind w:left="810"/>
         <w:rPr>
@@ -4164,6 +4450,147 @@
     </w:lvl>
   </w:abstractNum>
   <w:abstractNum w:abstractNumId="4" w15:restartNumberingAfterBreak="0">
+    <w:nsid w:val="36830184"/>
+    <w:multiLevelType w:val="multilevel"/>
+    <w:tmpl w:val="B1349CAE"/>
+    <w:lvl w:ilvl="0">
+      <w:start w:val="1"/>
+      <w:numFmt w:val="bullet"/>
+      <w:lvlText w:val=""/>
+      <w:lvlJc w:val="left"/>
+      <w:pPr>
+        <w:tabs>
+          <w:tab w:val="num" w:pos="720"/>
+        </w:tabs>
+        <w:ind w:left="720" w:hanging="360"/>
+      </w:pPr>
+      <w:rPr>
+        <w:rFonts w:ascii="Symbol" w:hAnsi="Symbol" w:hint="default"/>
+        <w:sz w:val="20"/>
+      </w:rPr>
+    </w:lvl>
+    <w:lvl w:ilvl="1">
+      <w:numFmt w:val="bullet"/>
+      <w:lvlText w:val=""/>
+      <w:lvlJc w:val="left"/>
+      <w:pPr>
+        <w:tabs>
+          <w:tab w:val="num" w:pos="1440"/>
+        </w:tabs>
+        <w:ind w:left="1440" w:hanging="360"/>
+      </w:pPr>
+      <w:rPr>
+        <w:rFonts w:ascii="Symbol" w:hAnsi="Symbol" w:hint="default"/>
+        <w:sz w:val="20"/>
+      </w:rPr>
+    </w:lvl>
+    <w:lvl w:ilvl="2" w:tentative="1">
+      <w:numFmt w:val="bullet"/>
+      <w:lvlText w:val=""/>
+      <w:lvlJc w:val="left"/>
+      <w:pPr>
+        <w:tabs>
+          <w:tab w:val="num" w:pos="2160"/>
+        </w:tabs>
+        <w:ind w:left="2160" w:hanging="360"/>
+      </w:pPr>
+      <w:rPr>
+        <w:rFonts w:ascii="Symbol" w:hAnsi="Symbol" w:hint="default"/>
+        <w:sz w:val="20"/>
+      </w:rPr>
+    </w:lvl>
+    <w:lvl w:ilvl="3" w:tentative="1">
+      <w:numFmt w:val="bullet"/>
+      <w:lvlText w:val=""/>
+      <w:lvlJc w:val="left"/>
+      <w:pPr>
+        <w:tabs>
+          <w:tab w:val="num" w:pos="2880"/>
+        </w:tabs>
+        <w:ind w:left="2880" w:hanging="360"/>
+      </w:pPr>
+      <w:rPr>
+        <w:rFonts w:ascii="Symbol" w:hAnsi="Symbol" w:hint="default"/>
+        <w:sz w:val="20"/>
+      </w:rPr>
+    </w:lvl>
+    <w:lvl w:ilvl="4" w:tentative="1">
+      <w:numFmt w:val="bullet"/>
+      <w:lvlText w:val=""/>
+      <w:lvlJc w:val="left"/>
+      <w:pPr>
+        <w:tabs>
+          <w:tab w:val="num" w:pos="3600"/>
+        </w:tabs>
+        <w:ind w:left="3600" w:hanging="360"/>
+      </w:pPr>
+      <w:rPr>
+        <w:rFonts w:ascii="Symbol" w:hAnsi="Symbol" w:hint="default"/>
+        <w:sz w:val="20"/>
+      </w:rPr>
+    </w:lvl>
+    <w:lvl w:ilvl="5" w:tentative="1">
+      <w:numFmt w:val="bullet"/>
+      <w:lvlText w:val=""/>
+      <w:lvlJc w:val="left"/>
+      <w:pPr>
+        <w:tabs>
+          <w:tab w:val="num" w:pos="4320"/>
+        </w:tabs>
+        <w:ind w:left="4320" w:hanging="360"/>
+      </w:pPr>
+      <w:rPr>
+        <w:rFonts w:ascii="Symbol" w:hAnsi="Symbol" w:hint="default"/>
+        <w:sz w:val="20"/>
+      </w:rPr>
+    </w:lvl>
+    <w:lvl w:ilvl="6" w:tentative="1">
+      <w:numFmt w:val="bullet"/>
+      <w:lvlText w:val=""/>
+      <w:lvlJc w:val="left"/>
+      <w:pPr>
+        <w:tabs>
+          <w:tab w:val="num" w:pos="5040"/>
+        </w:tabs>
+        <w:ind w:left="5040" w:hanging="360"/>
+      </w:pPr>
+      <w:rPr>
+        <w:rFonts w:ascii="Symbol" w:hAnsi="Symbol" w:hint="default"/>
+        <w:sz w:val="20"/>
+      </w:rPr>
+    </w:lvl>
+    <w:lvl w:ilvl="7" w:tentative="1">
+      <w:numFmt w:val="bullet"/>
+      <w:lvlText w:val=""/>
+      <w:lvlJc w:val="left"/>
+      <w:pPr>
+        <w:tabs>
+          <w:tab w:val="num" w:pos="5760"/>
+        </w:tabs>
+        <w:ind w:left="5760" w:hanging="360"/>
+      </w:pPr>
+      <w:rPr>
+        <w:rFonts w:ascii="Symbol" w:hAnsi="Symbol" w:hint="default"/>
+        <w:sz w:val="20"/>
+      </w:rPr>
+    </w:lvl>
+    <w:lvl w:ilvl="8" w:tentative="1">
+      <w:numFmt w:val="bullet"/>
+      <w:lvlText w:val=""/>
+      <w:lvlJc w:val="left"/>
+      <w:pPr>
+        <w:tabs>
+          <w:tab w:val="num" w:pos="6480"/>
+        </w:tabs>
+        <w:ind w:left="6480" w:hanging="360"/>
+      </w:pPr>
+      <w:rPr>
+        <w:rFonts w:ascii="Symbol" w:hAnsi="Symbol" w:hint="default"/>
+        <w:sz w:val="20"/>
+      </w:rPr>
+    </w:lvl>
+  </w:abstractNum>
+  <w:abstractNum w:abstractNumId="5" w15:restartNumberingAfterBreak="0">
     <w:nsid w:val="37B60A51"/>
     <w:multiLevelType w:val="hybridMultilevel"/>
     <w:tmpl w:val="F2CC25CA"/>
@@ -4252,7 +4679,7 @@
       </w:pPr>
     </w:lvl>
   </w:abstractNum>
-  <w:abstractNum w:abstractNumId="5" w15:restartNumberingAfterBreak="0">
+  <w:abstractNum w:abstractNumId="6" w15:restartNumberingAfterBreak="0">
     <w:nsid w:val="44CE67FE"/>
     <w:multiLevelType w:val="hybridMultilevel"/>
     <w:tmpl w:val="84E6D826"/>
@@ -4341,7 +4768,7 @@
       </w:pPr>
     </w:lvl>
   </w:abstractNum>
-  <w:abstractNum w:abstractNumId="6" w15:restartNumberingAfterBreak="0">
+  <w:abstractNum w:abstractNumId="7" w15:restartNumberingAfterBreak="0">
     <w:nsid w:val="65677653"/>
     <w:multiLevelType w:val="hybridMultilevel"/>
     <w:tmpl w:val="C2D89096"/>
@@ -4457,7 +4884,7 @@
       </w:pPr>
     </w:lvl>
   </w:abstractNum>
-  <w:abstractNum w:abstractNumId="7" w15:restartNumberingAfterBreak="0">
+  <w:abstractNum w:abstractNumId="8" w15:restartNumberingAfterBreak="0">
     <w:nsid w:val="65C158A1"/>
     <w:multiLevelType w:val="hybridMultilevel"/>
     <w:tmpl w:val="AA82EDFA"/>
@@ -4573,7 +5000,7 @@
       </w:pPr>
     </w:lvl>
   </w:abstractNum>
-  <w:abstractNum w:abstractNumId="8" w15:restartNumberingAfterBreak="0">
+  <w:abstractNum w:abstractNumId="9" w15:restartNumberingAfterBreak="0">
     <w:nsid w:val="7D04531E"/>
     <w:multiLevelType w:val="hybridMultilevel"/>
     <w:tmpl w:val="09068EA6"/>
@@ -4667,28 +5094,31 @@
     <w:abstractNumId w:val="3"/>
   </w:num>
   <w:num w:numId="2">
+    <w:abstractNumId w:val="7"/>
+  </w:num>
+  <w:num w:numId="3">
     <w:abstractNumId w:val="6"/>
   </w:num>
-  <w:num w:numId="3">
-    <w:abstractNumId w:val="5"/>
-  </w:num>
   <w:num w:numId="4">
-    <w:abstractNumId w:val="7"/>
+    <w:abstractNumId w:val="8"/>
   </w:num>
   <w:num w:numId="5">
     <w:abstractNumId w:val="0"/>
   </w:num>
   <w:num w:numId="6">
-    <w:abstractNumId w:val="4"/>
+    <w:abstractNumId w:val="5"/>
   </w:num>
   <w:num w:numId="7">
-    <w:abstractNumId w:val="8"/>
+    <w:abstractNumId w:val="9"/>
   </w:num>
   <w:num w:numId="8">
     <w:abstractNumId w:val="1"/>
   </w:num>
   <w:num w:numId="9">
     <w:abstractNumId w:val="2"/>
+  </w:num>
+  <w:num w:numId="10">
+    <w:abstractNumId w:val="4"/>
   </w:num>
 </w:numbering>
 </file>
@@ -5082,10 +5512,49 @@
       <w:szCs w:val="24"/>
     </w:rPr>
   </w:style>
+  <w:style w:type="paragraph" w:styleId="Heading1">
+    <w:name w:val="heading 1"/>
+    <w:basedOn w:val="Normal"/>
+    <w:next w:val="Normal"/>
+    <w:link w:val="Heading1Char"/>
+    <w:qFormat/>
+    <w:rsid w:val="00EC4672"/>
+    <w:pPr>
+      <w:keepNext/>
+      <w:keepLines/>
+      <w:spacing w:before="240"/>
+      <w:outlineLvl w:val="0"/>
+    </w:pPr>
+    <w:rPr>
+      <w:rFonts w:asciiTheme="majorHAnsi" w:eastAsiaTheme="majorEastAsia" w:hAnsiTheme="majorHAnsi" w:cstheme="majorBidi"/>
+      <w:color w:val="365F91" w:themeColor="accent1" w:themeShade="BF"/>
+      <w:sz w:val="32"/>
+      <w:szCs w:val="32"/>
+    </w:rPr>
+  </w:style>
+  <w:style w:type="paragraph" w:styleId="Heading3">
+    <w:name w:val="heading 3"/>
+    <w:basedOn w:val="Normal"/>
+    <w:next w:val="Normal"/>
+    <w:link w:val="Heading3Char"/>
+    <w:semiHidden/>
+    <w:unhideWhenUsed/>
+    <w:qFormat/>
+    <w:rsid w:val="00391DC6"/>
+    <w:pPr>
+      <w:keepNext/>
+      <w:keepLines/>
+      <w:spacing w:before="40"/>
+      <w:outlineLvl w:val="2"/>
+    </w:pPr>
+    <w:rPr>
+      <w:rFonts w:asciiTheme="majorHAnsi" w:eastAsiaTheme="majorEastAsia" w:hAnsiTheme="majorHAnsi" w:cstheme="majorBidi"/>
+      <w:color w:val="243F60" w:themeColor="accent1" w:themeShade="7F"/>
+    </w:rPr>
+  </w:style>
   <w:style w:type="character" w:default="1" w:styleId="DefaultParagraphFont">
     <w:name w:val="Default Paragraph Font"/>
     <w:uiPriority w:val="1"/>
-    <w:semiHidden/>
     <w:unhideWhenUsed/>
   </w:style>
   <w:style w:type="table" w:default="1" w:styleId="TableNormal">
@@ -5185,6 +5654,31 @@
       <w:rFonts w:ascii="Calibri" w:eastAsia="Calibri" w:hAnsi="Calibri"/>
       <w:sz w:val="22"/>
       <w:szCs w:val="22"/>
+    </w:rPr>
+  </w:style>
+  <w:style w:type="character" w:customStyle="1" w:styleId="Heading1Char">
+    <w:name w:val="Heading 1 Char"/>
+    <w:basedOn w:val="DefaultParagraphFont"/>
+    <w:link w:val="Heading1"/>
+    <w:rsid w:val="00EC4672"/>
+    <w:rPr>
+      <w:rFonts w:asciiTheme="majorHAnsi" w:eastAsiaTheme="majorEastAsia" w:hAnsiTheme="majorHAnsi" w:cstheme="majorBidi"/>
+      <w:color w:val="365F91" w:themeColor="accent1" w:themeShade="BF"/>
+      <w:sz w:val="32"/>
+      <w:szCs w:val="32"/>
+    </w:rPr>
+  </w:style>
+  <w:style w:type="character" w:customStyle="1" w:styleId="Heading3Char">
+    <w:name w:val="Heading 3 Char"/>
+    <w:basedOn w:val="DefaultParagraphFont"/>
+    <w:link w:val="Heading3"/>
+    <w:semiHidden/>
+    <w:rsid w:val="00391DC6"/>
+    <w:rPr>
+      <w:rFonts w:asciiTheme="majorHAnsi" w:eastAsiaTheme="majorEastAsia" w:hAnsiTheme="majorHAnsi" w:cstheme="majorBidi"/>
+      <w:color w:val="243F60" w:themeColor="accent1" w:themeShade="7F"/>
+      <w:sz w:val="24"/>
+      <w:szCs w:val="24"/>
     </w:rPr>
   </w:style>
 </w:styles>

</xml_diff>

<commit_message>
miniproject update + datasheet upload
</commit_message>
<xml_diff>
--- a/Miniproject/Camera Design MiniProject  Report Template.docx
+++ b/Miniproject/Camera Design MiniProject  Report Template.docx
@@ -551,15 +551,7 @@
         <w:t xml:space="preserve">  Your feedback is ext</w:t>
       </w:r>
       <w:r>
-        <w:t xml:space="preserve">remely important to improve the </w:t>
-      </w:r>
-      <w:proofErr w:type="gramStart"/>
-      <w:r>
-        <w:t>mini-project</w:t>
-      </w:r>
-      <w:proofErr w:type="gramEnd"/>
-      <w:r>
-        <w:t xml:space="preserve"> </w:t>
+        <w:t xml:space="preserve">remely important to improve the mini-project </w:t>
       </w:r>
       <w:r>
         <w:t>for future course offerings.</w:t>
@@ -742,21 +734,7 @@
               <w:rPr>
                 <w:i/>
               </w:rPr>
-              <w:t>(</w:t>
-            </w:r>
-            <w:proofErr w:type="gramStart"/>
-            <w:r>
-              <w:rPr>
-                <w:i/>
-              </w:rPr>
-              <w:t>please</w:t>
-            </w:r>
-            <w:proofErr w:type="gramEnd"/>
-            <w:r>
-              <w:rPr>
-                <w:i/>
-              </w:rPr>
-              <w:t xml:space="preserve"> use bulletized list)</w:t>
+              <w:t>(please use bulletized list)</w:t>
             </w:r>
           </w:p>
           <w:p>
@@ -769,14 +747,12 @@
                 <w:i/>
               </w:rPr>
             </w:pPr>
-            <w:proofErr w:type="spellStart"/>
             <w:r>
               <w:rPr>
                 <w:i/>
               </w:rPr>
               <w:t>xyz</w:t>
             </w:r>
-            <w:proofErr w:type="spellEnd"/>
           </w:p>
           <w:p>
             <w:pPr>
@@ -2023,6 +1999,7 @@
         <w:rPr>
           <w:rFonts w:ascii="Baskerville Old Face" w:hAnsi="Baskerville Old Face"/>
           <w:bCs/>
+          <w:noProof/>
         </w:rPr>
         <w:drawing>
           <wp:inline distT="0" distB="0" distL="0" distR="0" wp14:anchorId="529349E7" wp14:editId="6182382E">
@@ -2133,7 +2110,19 @@
         <w:ind w:left="360"/>
       </w:pPr>
       <w:r>
-        <w:t>As asserting the trigger input the image sensor will collect the data required from the array of pixels and then assert the FRAME_VAILD immediately afterwards. The LINE_VALID signal will be asserted when data is being acquired from active columns of the pixel. If LINE_VAILD is asserted, then every negative edge of the PIXCLK will</w:t>
+        <w:t>As asserting the trigger input the image sensor will collect the data required from the array of pixels and then assert the FRAME_VA</w:t>
+      </w:r>
+      <w:r>
+        <w:t>LI</w:t>
+      </w:r>
+      <w:r>
+        <w:t>D immediately afterwards. The LINE_VALID signal will be asserted when data is being acquired from active columns of the pixel. If LINE_VA</w:t>
+      </w:r>
+      <w:r>
+        <w:t>LI</w:t>
+      </w:r>
+      <w:r>
+        <w:t>D is asserted, then every negative edge of the PIXCLK will</w:t>
       </w:r>
       <w:r>
         <w:t xml:space="preserve"> </w:t>
@@ -2172,6 +2161,9 @@
         </w:rPr>
       </w:pPr>
       <w:r>
+        <w:rPr>
+          <w:noProof/>
+        </w:rPr>
         <w:drawing>
           <wp:anchor distT="0" distB="0" distL="114300" distR="114300" simplePos="0" relativeHeight="251659264" behindDoc="1" locked="0" layoutInCell="1" allowOverlap="1" wp14:anchorId="2E20CDBC" wp14:editId="3B816FED">
             <wp:simplePos x="0" y="0"/>
@@ -2322,6 +2314,56 @@
           <w:bCs/>
         </w:rPr>
       </w:pPr>
+    </w:p>
+    <w:p>
+      <w:pPr>
+        <w:jc w:val="both"/>
+        <w:rPr>
+          <w:rFonts w:ascii="Baskerville Old Face" w:hAnsi="Baskerville Old Face"/>
+          <w:bCs/>
+        </w:rPr>
+      </w:pPr>
+      <w:r>
+        <w:rPr>
+          <w:rFonts w:ascii="Baskerville Old Face" w:hAnsi="Baskerville Old Face"/>
+          <w:bCs/>
+        </w:rPr>
+        <w:drawing>
+          <wp:inline distT="0" distB="0" distL="0" distR="0" wp14:anchorId="4EB2DF47" wp14:editId="18CCC03E">
+            <wp:extent cx="5943600" cy="6732905"/>
+            <wp:effectExtent l="0" t="0" r="0" b="0"/>
+            <wp:docPr id="6" name="Picture 6" descr="Diagram&#10;&#10;Description automatically generated"/>
+            <wp:cNvGraphicFramePr>
+              <a:graphicFrameLocks xmlns:a="http://schemas.openxmlformats.org/drawingml/2006/main" noChangeAspect="1"/>
+            </wp:cNvGraphicFramePr>
+            <a:graphic xmlns:a="http://schemas.openxmlformats.org/drawingml/2006/main">
+              <a:graphicData uri="http://schemas.openxmlformats.org/drawingml/2006/picture">
+                <pic:pic xmlns:pic="http://schemas.openxmlformats.org/drawingml/2006/picture">
+                  <pic:nvPicPr>
+                    <pic:cNvPr id="6" name="Picture 6" descr="Diagram&#10;&#10;Description automatically generated"/>
+                    <pic:cNvPicPr/>
+                  </pic:nvPicPr>
+                  <pic:blipFill>
+                    <a:blip r:embed="rId10"/>
+                    <a:stretch>
+                      <a:fillRect/>
+                    </a:stretch>
+                  </pic:blipFill>
+                  <pic:spPr>
+                    <a:xfrm>
+                      <a:off x="0" y="0"/>
+                      <a:ext cx="5943600" cy="6732905"/>
+                    </a:xfrm>
+                    <a:prstGeom prst="rect">
+                      <a:avLst/>
+                    </a:prstGeom>
+                  </pic:spPr>
+                </pic:pic>
+              </a:graphicData>
+            </a:graphic>
+          </wp:inline>
+        </w:drawing>
+      </w:r>
       <w:r>
         <w:rPr>
           <w:rFonts w:ascii="Baskerville Old Face" w:hAnsi="Baskerville Old Face"/>
@@ -2372,6 +2414,253 @@
           <w:i/>
         </w:rPr>
         <w:t>(Maximum 1 page)</w:t>
+      </w:r>
+    </w:p>
+    <w:p>
+      <w:pPr>
+        <w:jc w:val="both"/>
+        <w:rPr>
+          <w:rFonts w:ascii="Baskerville Old Face" w:hAnsi="Baskerville Old Face"/>
+          <w:bCs/>
+        </w:rPr>
+      </w:pPr>
+    </w:p>
+    <w:p>
+      <w:pPr>
+        <w:jc w:val="both"/>
+        <w:rPr>
+          <w:rFonts w:ascii="Baskerville Old Face" w:hAnsi="Baskerville Old Face"/>
+          <w:bCs/>
+        </w:rPr>
+      </w:pPr>
+      <w:r>
+        <w:rPr>
+          <w:rFonts w:ascii="Baskerville Old Face" w:hAnsi="Baskerville Old Face"/>
+          <w:bCs/>
+        </w:rPr>
+        <w:drawing>
+          <wp:inline distT="0" distB="0" distL="0" distR="0" wp14:anchorId="1FCB0A17" wp14:editId="5B010EDF">
+            <wp:extent cx="5943600" cy="2240915"/>
+            <wp:effectExtent l="0" t="0" r="0" b="6985"/>
+            <wp:docPr id="8" name="Picture 8" descr="Chart&#10;&#10;Description automatically generated"/>
+            <wp:cNvGraphicFramePr>
+              <a:graphicFrameLocks xmlns:a="http://schemas.openxmlformats.org/drawingml/2006/main" noChangeAspect="1"/>
+            </wp:cNvGraphicFramePr>
+            <a:graphic xmlns:a="http://schemas.openxmlformats.org/drawingml/2006/main">
+              <a:graphicData uri="http://schemas.openxmlformats.org/drawingml/2006/picture">
+                <pic:pic xmlns:pic="http://schemas.openxmlformats.org/drawingml/2006/picture">
+                  <pic:nvPicPr>
+                    <pic:cNvPr id="8" name="Picture 8" descr="Chart&#10;&#10;Description automatically generated"/>
+                    <pic:cNvPicPr/>
+                  </pic:nvPicPr>
+                  <pic:blipFill>
+                    <a:blip r:embed="rId11"/>
+                    <a:stretch>
+                      <a:fillRect/>
+                    </a:stretch>
+                  </pic:blipFill>
+                  <pic:spPr>
+                    <a:xfrm>
+                      <a:off x="0" y="0"/>
+                      <a:ext cx="5943600" cy="2240915"/>
+                    </a:xfrm>
+                    <a:prstGeom prst="rect">
+                      <a:avLst/>
+                    </a:prstGeom>
+                  </pic:spPr>
+                </pic:pic>
+              </a:graphicData>
+            </a:graphic>
+          </wp:inline>
+        </w:drawing>
+      </w:r>
+    </w:p>
+    <w:p>
+      <w:pPr>
+        <w:jc w:val="both"/>
+        <w:rPr>
+          <w:rFonts w:ascii="Baskerville Old Face" w:hAnsi="Baskerville Old Face"/>
+          <w:bCs/>
+        </w:rPr>
+      </w:pPr>
+    </w:p>
+    <w:p>
+      <w:pPr>
+        <w:jc w:val="both"/>
+        <w:rPr>
+          <w:rFonts w:ascii="Baskerville Old Face" w:hAnsi="Baskerville Old Face"/>
+          <w:bCs/>
+        </w:rPr>
+      </w:pPr>
+      <w:r>
+        <w:rPr>
+          <w:rFonts w:ascii="Baskerville Old Face" w:hAnsi="Baskerville Old Face"/>
+          <w:bCs/>
+        </w:rPr>
+        <w:t>Standby (INPUT) – Activates standby mode while also enabling a power saving modality</w:t>
+      </w:r>
+    </w:p>
+    <w:p>
+      <w:pPr>
+        <w:jc w:val="both"/>
+        <w:rPr>
+          <w:rFonts w:ascii="Baskerville Old Face" w:hAnsi="Baskerville Old Face"/>
+          <w:bCs/>
+        </w:rPr>
+      </w:pPr>
+      <w:r>
+        <w:rPr>
+          <w:rFonts w:ascii="Baskerville Old Face" w:hAnsi="Baskerville Old Face"/>
+          <w:bCs/>
+        </w:rPr>
+        <w:t xml:space="preserve">Trigger (INPUT) – Activates </w:t>
+      </w:r>
+      <w:r>
+        <w:rPr>
+          <w:rFonts w:ascii="Baskerville Old Face" w:hAnsi="Baskerville Old Face"/>
+          <w:bCs/>
+        </w:rPr>
+        <w:t>snapshot</w:t>
+      </w:r>
+    </w:p>
+    <w:p>
+      <w:pPr>
+        <w:jc w:val="both"/>
+        <w:rPr>
+          <w:rFonts w:ascii="Baskerville Old Face" w:hAnsi="Baskerville Old Face"/>
+          <w:bCs/>
+        </w:rPr>
+      </w:pPr>
+      <w:r>
+        <w:rPr>
+          <w:rFonts w:ascii="Baskerville Old Face" w:hAnsi="Baskerville Old Face"/>
+          <w:bCs/>
+        </w:rPr>
+        <w:t>Reset (INPUT) – Activates (active low) reset of sensor.</w:t>
+      </w:r>
+    </w:p>
+    <w:p>
+      <w:pPr>
+        <w:jc w:val="both"/>
+        <w:rPr>
+          <w:rFonts w:ascii="Baskerville Old Face" w:hAnsi="Baskerville Old Face"/>
+          <w:bCs/>
+        </w:rPr>
+      </w:pPr>
+      <w:r>
+        <w:rPr>
+          <w:rFonts w:ascii="Baskerville Old Face" w:hAnsi="Baskerville Old Face"/>
+          <w:bCs/>
+        </w:rPr>
+        <w:t>OE (INPUT) – When high, p[aces outputs DOUT[9:0], FRAME_VALID, LINE_VALID</w:t>
+      </w:r>
+    </w:p>
+    <w:p>
+      <w:pPr>
+        <w:jc w:val="both"/>
+        <w:rPr>
+          <w:rFonts w:ascii="Baskerville Old Face" w:hAnsi="Baskerville Old Face"/>
+          <w:bCs/>
+        </w:rPr>
+      </w:pPr>
+      <w:r>
+        <w:rPr>
+          <w:rFonts w:ascii="Baskerville Old Face" w:hAnsi="Baskerville Old Face"/>
+          <w:bCs/>
+        </w:rPr>
+        <w:t>Master clock which is the crystal oscillator</w:t>
+      </w:r>
+    </w:p>
+    <w:p>
+      <w:pPr>
+        <w:jc w:val="both"/>
+        <w:rPr>
+          <w:rFonts w:ascii="Baskerville Old Face" w:hAnsi="Baskerville Old Face"/>
+          <w:bCs/>
+        </w:rPr>
+      </w:pPr>
+      <w:r>
+        <w:rPr>
+          <w:rFonts w:ascii="Baskerville Old Face" w:hAnsi="Baskerville Old Face"/>
+          <w:bCs/>
+        </w:rPr>
+        <w:t>S</w:t>
+      </w:r>
+      <w:r>
+        <w:rPr>
+          <w:rFonts w:ascii="Baskerville Old Face" w:hAnsi="Baskerville Old Face"/>
+          <w:bCs/>
+        </w:rPr>
+        <w:t>TROBE (OUTPUT) – Pulsed high to indicate reset operation of pixel array has completed</w:t>
+      </w:r>
+    </w:p>
+    <w:p>
+      <w:pPr>
+        <w:jc w:val="both"/>
+        <w:rPr>
+          <w:rFonts w:ascii="Baskerville Old Face" w:hAnsi="Baskerville Old Face"/>
+          <w:bCs/>
+        </w:rPr>
+      </w:pPr>
+      <w:r>
+        <w:rPr>
+          <w:rFonts w:ascii="Baskerville Old Face" w:hAnsi="Baskerville Old Face"/>
+          <w:bCs/>
+        </w:rPr>
+        <w:t>LINE_VALID (OUTPUT) – Pulsed high during a line of selectable valid pixel data</w:t>
+      </w:r>
+    </w:p>
+    <w:p>
+      <w:pPr>
+        <w:jc w:val="both"/>
+        <w:rPr>
+          <w:rFonts w:ascii="Baskerville Old Face" w:hAnsi="Baskerville Old Face"/>
+          <w:bCs/>
+        </w:rPr>
+      </w:pPr>
+      <w:r>
+        <w:rPr>
+          <w:rFonts w:ascii="Baskerville Old Face" w:hAnsi="Baskerville Old Face"/>
+          <w:bCs/>
+        </w:rPr>
+        <w:t xml:space="preserve">FRAME_VALID (OUTPUT) - </w:t>
+      </w:r>
+      <w:r>
+        <w:rPr>
+          <w:rFonts w:ascii="Baskerville Old Face" w:hAnsi="Baskerville Old Face"/>
+          <w:bCs/>
+        </w:rPr>
+        <w:t xml:space="preserve">Pulsed high during a </w:t>
+      </w:r>
+      <w:r>
+        <w:rPr>
+          <w:rFonts w:ascii="Baskerville Old Face" w:hAnsi="Baskerville Old Face"/>
+          <w:bCs/>
+        </w:rPr>
+        <w:t>frame</w:t>
+      </w:r>
+      <w:r>
+        <w:rPr>
+          <w:rFonts w:ascii="Baskerville Old Face" w:hAnsi="Baskerville Old Face"/>
+          <w:bCs/>
+        </w:rPr>
+        <w:t xml:space="preserve"> of selectable valid pixel data</w:t>
+      </w:r>
+    </w:p>
+    <w:p>
+      <w:pPr>
+        <w:jc w:val="both"/>
+        <w:rPr>
+          <w:rFonts w:ascii="Baskerville Old Face" w:hAnsi="Baskerville Old Face"/>
+          <w:bCs/>
+        </w:rPr>
+      </w:pPr>
+      <w:r>
+        <w:rPr>
+          <w:rFonts w:ascii="Baskerville Old Face" w:hAnsi="Baskerville Old Face"/>
+          <w:bCs/>
+        </w:rPr>
+        <w:t>Shutter (INPUT) – User shutter button</w:t>
       </w:r>
     </w:p>
     <w:p>
@@ -2685,35 +2974,16 @@
     </w:p>
     <w:p>
       <w:pPr>
-        <w:pStyle w:val="ListParagraph"/>
-        <w:numPr>
-          <w:ilvl w:val="0"/>
-          <w:numId w:val="12"/>
-        </w:numPr>
-        <w:jc w:val="both"/>
-        <w:rPr>
-          <w:rFonts w:ascii="Baskerville Old Face" w:hAnsi="Baskerville Old Face"/>
-        </w:rPr>
-      </w:pPr>
-      <w:r>
-        <w:rPr>
-          <w:rFonts w:ascii="Baskerville Old Face" w:hAnsi="Baskerville Old Face"/>
-        </w:rPr>
-        <w:t xml:space="preserve">Flash memory: Can be programmed, reprogrammed (like that of an FPGA board) and erased electronically which is important for deleting pictures from the camera, and they do not need to be removed from the camera to be erased. Specific content from the memory can be erased as opposed to a complete clear, if only specific images are to be deleted. Other memory options that were researched include RAM, SRAM, ROM, and PROM. We have chosen the </w:t>
-      </w:r>
-      <w:proofErr w:type="spellStart"/>
-      <w:r>
-        <w:rPr>
-          <w:rFonts w:ascii="Baskerville Old Face" w:hAnsi="Baskerville Old Face"/>
-        </w:rPr>
-        <w:t>MMBTFxxGWBCA-xMExx</w:t>
-      </w:r>
-      <w:proofErr w:type="spellEnd"/>
-      <w:r>
-        <w:rPr>
-          <w:rFonts w:ascii="Baskerville Old Face" w:hAnsi="Baskerville Old Face"/>
-        </w:rPr>
-        <w:t xml:space="preserve"> family of Samsung SD card flash memory because it is targeted for mobile applications and designed to be easily removable and reprogrammable. It also has the option for extended memory capabilities to be able to hold a large capacity of photos that would easily meet the 4GB requirement.</w:t>
+        <w:jc w:val="both"/>
+        <w:rPr>
+          <w:rFonts w:ascii="Baskerville Old Face" w:hAnsi="Baskerville Old Face"/>
+        </w:rPr>
+      </w:pPr>
+      <w:r>
+        <w:rPr>
+          <w:rFonts w:ascii="Baskerville Old Face" w:hAnsi="Baskerville Old Face"/>
+        </w:rPr>
+        <w:t>Flash memory: Can be programmed, reprogrammed (like that of an FPGA board) and erased electronically which is important for deleting pictures from the camera, and they do not need to be removed from the camera to be erased. Specific content from the memory can be erased as opposed to a complete clear, if only specific images are to be deleted. Other memory options that were researched include RAM, SRAM, ROM, and PROM. We have chosen the MMBTFxxGWBCA-xMExx family of Samsung SD card flash memory because it is targeted for mobile applications and designed to be easily removable and reprogrammable. It also has the option for extended memory capabilities to be able to hold a large capacity of photos that would easily meet the 4GB requirement.</w:t>
       </w:r>
       <w:r>
         <w:rPr>
@@ -2773,23 +3043,7 @@
           <w:rFonts w:ascii="Baskerville Old Face" w:hAnsi="Baskerville Old Face"/>
           <w:bCs/>
         </w:rPr>
-        <w:t xml:space="preserve">Samsung </w:t>
-      </w:r>
-      <w:proofErr w:type="spellStart"/>
-      <w:r>
-        <w:rPr>
-          <w:rFonts w:ascii="Baskerville Old Face" w:hAnsi="Baskerville Old Face"/>
-          <w:bCs/>
-        </w:rPr>
-        <w:t>MMBTFxxGWBCA-xMExx</w:t>
-      </w:r>
-      <w:proofErr w:type="spellEnd"/>
-      <w:r>
-        <w:rPr>
-          <w:rFonts w:ascii="Baskerville Old Face" w:hAnsi="Baskerville Old Face"/>
-          <w:bCs/>
-        </w:rPr>
-        <w:t xml:space="preserve"> Flash Memory SD Family</w:t>
+        <w:t>Samsung MMBTFxxGWBCA-xMExx Flash Memory SD Family</w:t>
       </w:r>
     </w:p>
     <w:p>
@@ -2871,23 +3125,7 @@
           <w:rFonts w:ascii="Baskerville Old Face" w:hAnsi="Baskerville Old Face"/>
           <w:bCs/>
         </w:rPr>
-        <w:t xml:space="preserve"> - Bus speed only support up to </w:t>
-      </w:r>
-      <w:proofErr w:type="gramStart"/>
-      <w:r>
-        <w:rPr>
-          <w:rFonts w:ascii="Baskerville Old Face" w:hAnsi="Baskerville Old Face"/>
-          <w:bCs/>
-        </w:rPr>
-        <w:t>High Speed</w:t>
-      </w:r>
-      <w:proofErr w:type="gramEnd"/>
-      <w:r>
-        <w:rPr>
-          <w:rFonts w:ascii="Baskerville Old Face" w:hAnsi="Baskerville Old Face"/>
-          <w:bCs/>
-        </w:rPr>
-        <w:t xml:space="preserve"> Mode (3.3V signaling, frequency up to 50MHz)</w:t>
+        <w:t xml:space="preserve"> - Bus speed only support up to High Speed Mode (3.3V signaling, frequency up to 50MHz)</w:t>
       </w:r>
     </w:p>
     <w:p>
@@ -2951,23 +3189,7 @@
           <w:rFonts w:ascii="Baskerville Old Face" w:hAnsi="Baskerville Old Face"/>
           <w:bCs/>
         </w:rPr>
-        <w:t xml:space="preserve"> 2) </w:t>
-      </w:r>
-      <w:proofErr w:type="gramStart"/>
-      <w:r>
-        <w:rPr>
-          <w:rFonts w:ascii="Baskerville Old Face" w:hAnsi="Baskerville Old Face"/>
-          <w:bCs/>
-        </w:rPr>
-        <w:t>High Capacity</w:t>
-      </w:r>
-      <w:proofErr w:type="gramEnd"/>
-      <w:r>
-        <w:rPr>
-          <w:rFonts w:ascii="Baskerville Old Face" w:hAnsi="Baskerville Old Face"/>
-          <w:bCs/>
-        </w:rPr>
-        <w:t xml:space="preserve"> SD Memory Card(SDHC) : More than 2GB and up to and including 32GB</w:t>
+        <w:t xml:space="preserve"> 2) High Capacity SD Memory Card(SDHC) : More than 2GB and up to and including 32GB</w:t>
       </w:r>
     </w:p>
     <w:p>
@@ -3449,7 +3671,7 @@
                     <pic:cNvPicPr/>
                   </pic:nvPicPr>
                   <pic:blipFill>
-                    <a:blip r:embed="rId10"/>
+                    <a:blip r:embed="rId12"/>
                     <a:stretch>
                       <a:fillRect/>
                     </a:stretch>
@@ -3859,7 +4081,7 @@
                     <pic:cNvPicPr/>
                   </pic:nvPicPr>
                   <pic:blipFill rotWithShape="1">
-                    <a:blip r:embed="rId11"/>
+                    <a:blip r:embed="rId13"/>
                     <a:srcRect l="-1" r="39998"/>
                     <a:stretch/>
                   </pic:blipFill>
@@ -3909,6 +4131,125 @@
           <w:rFonts w:ascii="Baskerville Old Face" w:hAnsi="Baskerville Old Face"/>
           <w:bCs/>
         </w:rPr>
+        <w:drawing>
+          <wp:inline distT="0" distB="0" distL="0" distR="0" wp14:anchorId="2D5AF29A" wp14:editId="12769B62">
+            <wp:extent cx="5819775" cy="2733926"/>
+            <wp:effectExtent l="0" t="0" r="0" b="9525"/>
+            <wp:docPr id="10" name="Picture 10" descr="Diagram, engineering drawing&#10;&#10;Description automatically generated"/>
+            <wp:cNvGraphicFramePr>
+              <a:graphicFrameLocks xmlns:a="http://schemas.openxmlformats.org/drawingml/2006/main" noChangeAspect="1"/>
+            </wp:cNvGraphicFramePr>
+            <a:graphic xmlns:a="http://schemas.openxmlformats.org/drawingml/2006/main">
+              <a:graphicData uri="http://schemas.openxmlformats.org/drawingml/2006/picture">
+                <pic:pic xmlns:pic="http://schemas.openxmlformats.org/drawingml/2006/picture">
+                  <pic:nvPicPr>
+                    <pic:cNvPr id="10" name="Picture 10" descr="Diagram, engineering drawing&#10;&#10;Description automatically generated"/>
+                    <pic:cNvPicPr/>
+                  </pic:nvPicPr>
+                  <pic:blipFill>
+                    <a:blip r:embed="rId14"/>
+                    <a:stretch>
+                      <a:fillRect/>
+                    </a:stretch>
+                  </pic:blipFill>
+                  <pic:spPr>
+                    <a:xfrm>
+                      <a:off x="0" y="0"/>
+                      <a:ext cx="5860016" cy="2752830"/>
+                    </a:xfrm>
+                    <a:prstGeom prst="rect">
+                      <a:avLst/>
+                    </a:prstGeom>
+                  </pic:spPr>
+                </pic:pic>
+              </a:graphicData>
+            </a:graphic>
+          </wp:inline>
+        </w:drawing>
+      </w:r>
+    </w:p>
+    <w:p>
+      <w:pPr>
+        <w:jc w:val="both"/>
+        <w:rPr>
+          <w:rFonts w:ascii="Baskerville Old Face" w:hAnsi="Baskerville Old Face"/>
+          <w:bCs/>
+        </w:rPr>
+      </w:pPr>
+    </w:p>
+    <w:p>
+      <w:pPr>
+        <w:jc w:val="both"/>
+        <w:rPr>
+          <w:rFonts w:ascii="Baskerville Old Face" w:hAnsi="Baskerville Old Face"/>
+          <w:bCs/>
+        </w:rPr>
+      </w:pPr>
+      <w:r>
+        <w:rPr>
+          <w:rFonts w:ascii="Baskerville Old Face" w:hAnsi="Baskerville Old Face"/>
+          <w:bCs/>
+        </w:rPr>
+        <w:lastRenderedPageBreak/>
+        <w:drawing>
+          <wp:inline distT="0" distB="0" distL="0" distR="0" wp14:anchorId="4403B469" wp14:editId="1FA195C8">
+            <wp:extent cx="5943600" cy="3062605"/>
+            <wp:effectExtent l="0" t="0" r="0" b="4445"/>
+            <wp:docPr id="11" name="Picture 11" descr="Diagram, engineering drawing&#10;&#10;Description automatically generated"/>
+            <wp:cNvGraphicFramePr>
+              <a:graphicFrameLocks xmlns:a="http://schemas.openxmlformats.org/drawingml/2006/main" noChangeAspect="1"/>
+            </wp:cNvGraphicFramePr>
+            <a:graphic xmlns:a="http://schemas.openxmlformats.org/drawingml/2006/main">
+              <a:graphicData uri="http://schemas.openxmlformats.org/drawingml/2006/picture">
+                <pic:pic xmlns:pic="http://schemas.openxmlformats.org/drawingml/2006/picture">
+                  <pic:nvPicPr>
+                    <pic:cNvPr id="11" name="Picture 11" descr="Diagram, engineering drawing&#10;&#10;Description automatically generated"/>
+                    <pic:cNvPicPr/>
+                  </pic:nvPicPr>
+                  <pic:blipFill>
+                    <a:blip r:embed="rId15"/>
+                    <a:stretch>
+                      <a:fillRect/>
+                    </a:stretch>
+                  </pic:blipFill>
+                  <pic:spPr>
+                    <a:xfrm>
+                      <a:off x="0" y="0"/>
+                      <a:ext cx="5943600" cy="3062605"/>
+                    </a:xfrm>
+                    <a:prstGeom prst="rect">
+                      <a:avLst/>
+                    </a:prstGeom>
+                  </pic:spPr>
+                </pic:pic>
+              </a:graphicData>
+            </a:graphic>
+          </wp:inline>
+        </w:drawing>
+      </w:r>
+    </w:p>
+    <w:p>
+      <w:pPr>
+        <w:jc w:val="both"/>
+        <w:rPr>
+          <w:rFonts w:ascii="Baskerville Old Face" w:hAnsi="Baskerville Old Face"/>
+          <w:bCs/>
+        </w:rPr>
+      </w:pPr>
+    </w:p>
+    <w:p>
+      <w:pPr>
+        <w:jc w:val="both"/>
+        <w:rPr>
+          <w:rFonts w:ascii="Baskerville Old Face" w:hAnsi="Baskerville Old Face"/>
+          <w:bCs/>
+        </w:rPr>
+      </w:pPr>
+      <w:r>
+        <w:rPr>
+          <w:rFonts w:ascii="Baskerville Old Face" w:hAnsi="Baskerville Old Face"/>
+          <w:bCs/>
+        </w:rPr>
         <w:br w:type="page"/>
       </w:r>
     </w:p>
@@ -4468,6 +4809,47 @@
           <w:bCs/>
         </w:rPr>
       </w:pPr>
+      <w:r>
+        <w:rPr>
+          <w:rFonts w:ascii="Baskerville Old Face" w:hAnsi="Baskerville Old Face"/>
+          <w:bCs/>
+        </w:rPr>
+        <w:drawing>
+          <wp:inline distT="0" distB="0" distL="0" distR="0" wp14:anchorId="323423ED" wp14:editId="0E14C30A">
+            <wp:extent cx="5943600" cy="3169285"/>
+            <wp:effectExtent l="0" t="0" r="0" b="0"/>
+            <wp:docPr id="9" name="Picture 9" descr="Diagram&#10;&#10;Description automatically generated"/>
+            <wp:cNvGraphicFramePr>
+              <a:graphicFrameLocks xmlns:a="http://schemas.openxmlformats.org/drawingml/2006/main" noChangeAspect="1"/>
+            </wp:cNvGraphicFramePr>
+            <a:graphic xmlns:a="http://schemas.openxmlformats.org/drawingml/2006/main">
+              <a:graphicData uri="http://schemas.openxmlformats.org/drawingml/2006/picture">
+                <pic:pic xmlns:pic="http://schemas.openxmlformats.org/drawingml/2006/picture">
+                  <pic:nvPicPr>
+                    <pic:cNvPr id="9" name="Picture 9" descr="Diagram&#10;&#10;Description automatically generated"/>
+                    <pic:cNvPicPr/>
+                  </pic:nvPicPr>
+                  <pic:blipFill>
+                    <a:blip r:embed="rId16"/>
+                    <a:stretch>
+                      <a:fillRect/>
+                    </a:stretch>
+                  </pic:blipFill>
+                  <pic:spPr>
+                    <a:xfrm>
+                      <a:off x="0" y="0"/>
+                      <a:ext cx="5943600" cy="3169285"/>
+                    </a:xfrm>
+                    <a:prstGeom prst="rect">
+                      <a:avLst/>
+                    </a:prstGeom>
+                  </pic:spPr>
+                </pic:pic>
+              </a:graphicData>
+            </a:graphic>
+          </wp:inline>
+        </w:drawing>
+      </w:r>
     </w:p>
     <w:p>
       <w:pPr>
@@ -4489,6 +4871,271 @@
     </w:p>
     <w:p>
       <w:pPr>
+        <w:jc w:val="both"/>
+        <w:rPr>
+          <w:rFonts w:ascii="Baskerville Old Face" w:hAnsi="Baskerville Old Face"/>
+          <w:bCs/>
+        </w:rPr>
+      </w:pPr>
+      <w:r>
+        <w:rPr>
+          <w:rFonts w:ascii="Baskerville Old Face" w:hAnsi="Baskerville Old Face"/>
+          <w:bCs/>
+        </w:rPr>
+        <w:t>Standby (INPUT) – Activates standby mode while also enabling a power saving modality</w:t>
+      </w:r>
+    </w:p>
+    <w:p>
+      <w:pPr>
+        <w:jc w:val="both"/>
+        <w:rPr>
+          <w:rFonts w:ascii="Baskerville Old Face" w:hAnsi="Baskerville Old Face"/>
+          <w:bCs/>
+        </w:rPr>
+      </w:pPr>
+      <w:r>
+        <w:rPr>
+          <w:rFonts w:ascii="Baskerville Old Face" w:hAnsi="Baskerville Old Face"/>
+          <w:bCs/>
+        </w:rPr>
+        <w:t>Trigger (INPUT) – Activates snapshot</w:t>
+      </w:r>
+    </w:p>
+    <w:p>
+      <w:pPr>
+        <w:jc w:val="both"/>
+        <w:rPr>
+          <w:rFonts w:ascii="Baskerville Old Face" w:hAnsi="Baskerville Old Face"/>
+          <w:bCs/>
+        </w:rPr>
+      </w:pPr>
+      <w:r>
+        <w:rPr>
+          <w:rFonts w:ascii="Baskerville Old Face" w:hAnsi="Baskerville Old Face"/>
+          <w:bCs/>
+        </w:rPr>
+        <w:t>Reset (INPUT) – Activates (active low) reset of sensor.</w:t>
+      </w:r>
+    </w:p>
+    <w:p>
+      <w:pPr>
+        <w:jc w:val="both"/>
+        <w:rPr>
+          <w:rFonts w:ascii="Baskerville Old Face" w:hAnsi="Baskerville Old Face"/>
+          <w:bCs/>
+        </w:rPr>
+      </w:pPr>
+      <w:r>
+        <w:rPr>
+          <w:rFonts w:ascii="Baskerville Old Face" w:hAnsi="Baskerville Old Face"/>
+          <w:bCs/>
+        </w:rPr>
+        <w:t>OE (INPUT) – When high, p[aces outputs DOUT[9:0], FRAME_VALID, LINE_VALID</w:t>
+      </w:r>
+    </w:p>
+    <w:p>
+      <w:pPr>
+        <w:jc w:val="both"/>
+        <w:rPr>
+          <w:rFonts w:ascii="Baskerville Old Face" w:hAnsi="Baskerville Old Face"/>
+          <w:bCs/>
+        </w:rPr>
+      </w:pPr>
+      <w:r>
+        <w:rPr>
+          <w:rFonts w:ascii="Baskerville Old Face" w:hAnsi="Baskerville Old Face"/>
+          <w:bCs/>
+        </w:rPr>
+        <w:t>Master clock which is the crystal oscillator</w:t>
+      </w:r>
+    </w:p>
+    <w:p>
+      <w:pPr>
+        <w:jc w:val="both"/>
+        <w:rPr>
+          <w:rFonts w:ascii="Baskerville Old Face" w:hAnsi="Baskerville Old Face"/>
+          <w:bCs/>
+        </w:rPr>
+      </w:pPr>
+      <w:r>
+        <w:rPr>
+          <w:rFonts w:ascii="Baskerville Old Face" w:hAnsi="Baskerville Old Face"/>
+          <w:bCs/>
+        </w:rPr>
+        <w:t>STROBE (OUTPUT) – Pulsed high to indicate reset operation of pixel array has completed</w:t>
+      </w:r>
+    </w:p>
+    <w:p>
+      <w:pPr>
+        <w:jc w:val="both"/>
+        <w:rPr>
+          <w:rFonts w:ascii="Baskerville Old Face" w:hAnsi="Baskerville Old Face"/>
+          <w:bCs/>
+        </w:rPr>
+      </w:pPr>
+      <w:r>
+        <w:rPr>
+          <w:rFonts w:ascii="Baskerville Old Face" w:hAnsi="Baskerville Old Face"/>
+          <w:bCs/>
+        </w:rPr>
+        <w:t>LINE_VALID (OUTPUT) – Pulsed high during a line of selectable valid pixel data</w:t>
+      </w:r>
+    </w:p>
+    <w:p>
+      <w:pPr>
+        <w:jc w:val="both"/>
+        <w:rPr>
+          <w:rFonts w:ascii="Baskerville Old Face" w:hAnsi="Baskerville Old Face"/>
+          <w:bCs/>
+        </w:rPr>
+      </w:pPr>
+      <w:r>
+        <w:rPr>
+          <w:rFonts w:ascii="Baskerville Old Face" w:hAnsi="Baskerville Old Face"/>
+          <w:bCs/>
+        </w:rPr>
+        <w:t>FRAME_VALID (OUTPUT) - Pulsed high during a frame of selectable valid pixel data</w:t>
+      </w:r>
+    </w:p>
+    <w:p>
+      <w:pPr>
+        <w:jc w:val="both"/>
+        <w:rPr>
+          <w:rFonts w:ascii="Baskerville Old Face" w:hAnsi="Baskerville Old Face"/>
+          <w:bCs/>
+        </w:rPr>
+      </w:pPr>
+      <w:r>
+        <w:rPr>
+          <w:rFonts w:ascii="Baskerville Old Face" w:hAnsi="Baskerville Old Face"/>
+          <w:bCs/>
+        </w:rPr>
+        <w:t>Shutter (INPUT) – User shutter button</w:t>
+      </w:r>
+    </w:p>
+    <w:p>
+      <w:pPr>
+        <w:rPr>
+          <w:rFonts w:ascii="Baskerville Old Face" w:hAnsi="Baskerville Old Face"/>
+          <w:bCs/>
+        </w:rPr>
+      </w:pPr>
+      <w:r>
+        <w:rPr>
+          <w:rFonts w:ascii="Baskerville Old Face" w:hAnsi="Baskerville Old Face"/>
+          <w:bCs/>
+        </w:rPr>
+        <w:t>Flash memory, SD card slot, interface between PC and camera are all included in this design</w:t>
+      </w:r>
+    </w:p>
+    <w:p>
+      <w:pPr>
+        <w:rPr>
+          <w:rFonts w:ascii="Baskerville Old Face" w:hAnsi="Baskerville Old Face"/>
+          <w:bCs/>
+        </w:rPr>
+      </w:pPr>
+      <w:r>
+        <w:rPr>
+          <w:rFonts w:ascii="Baskerville Old Face" w:hAnsi="Baskerville Old Face"/>
+          <w:bCs/>
+        </w:rPr>
+        <w:t xml:space="preserve">TMS320DM368 Digital Media System-on-Chip (DMSoC) - to convert data coming from </w:t>
+      </w:r>
+    </w:p>
+    <w:p>
+      <w:pPr>
+        <w:rPr>
+          <w:rFonts w:ascii="Baskerville Old Face" w:hAnsi="Baskerville Old Face"/>
+          <w:bCs/>
+        </w:rPr>
+      </w:pPr>
+      <w:r>
+        <w:rPr>
+          <w:rFonts w:ascii="Baskerville Old Face" w:hAnsi="Baskerville Old Face"/>
+          <w:bCs/>
+        </w:rPr>
+        <w:t xml:space="preserve">the pixel array from RAW data to JPEG format. </w:t>
+      </w:r>
+      <w:r>
+        <w:rPr>
+          <w:rFonts w:ascii="Baskerville Old Face" w:hAnsi="Baskerville Old Face"/>
+          <w:bCs/>
+        </w:rPr>
+        <w:t>So,</w:t>
+      </w:r>
+      <w:r>
+        <w:rPr>
+          <w:rFonts w:ascii="Baskerville Old Face" w:hAnsi="Baskerville Old Face"/>
+          <w:bCs/>
+        </w:rPr>
+        <w:t xml:space="preserve"> it can be stored in the Flash memory</w:t>
+      </w:r>
+    </w:p>
+    <w:p>
+      <w:r>
+        <w:t>SD card Adapter: This adapter helps us connect the memory to the FPGA to help transmit and store information</w:t>
+      </w:r>
+    </w:p>
+    <w:p>
+      <w:pPr>
+        <w:rPr>
+          <w:rFonts w:ascii="Baskerville Old Face" w:hAnsi="Baskerville Old Face"/>
+          <w:bCs/>
+        </w:rPr>
+      </w:pPr>
+      <w:r>
+        <w:rPr>
+          <w:rFonts w:ascii="Baskerville Old Face" w:hAnsi="Baskerville Old Face"/>
+          <w:bCs/>
+        </w:rPr>
+        <w:t xml:space="preserve">MMBTFxxGWBCA-xMExx </w:t>
+      </w:r>
+      <w:r>
+        <w:rPr>
+          <w:rFonts w:ascii="Baskerville Old Face" w:hAnsi="Baskerville Old Face"/>
+          <w:bCs/>
+        </w:rPr>
+        <w:t xml:space="preserve">Samsung 16 GB </w:t>
+      </w:r>
+      <w:r>
+        <w:rPr>
+          <w:rFonts w:ascii="Baskerville Old Face" w:hAnsi="Baskerville Old Face"/>
+          <w:bCs/>
+        </w:rPr>
+        <w:t>Flash Memory SD Family</w:t>
+      </w:r>
+      <w:r>
+        <w:rPr>
+          <w:rFonts w:ascii="Baskerville Old Face" w:hAnsi="Baskerville Old Face"/>
+          <w:bCs/>
+        </w:rPr>
+        <w:t xml:space="preserve">: Reusable </w:t>
+      </w:r>
+      <w:r>
+        <w:rPr>
+          <w:rFonts w:ascii="Baskerville Old Face" w:hAnsi="Baskerville Old Face"/>
+          <w:bCs/>
+        </w:rPr>
+        <w:t>flash-based</w:t>
+      </w:r>
+      <w:r>
+        <w:rPr>
+          <w:rFonts w:ascii="Baskerville Old Face" w:hAnsi="Baskerville Old Face"/>
+          <w:bCs/>
+        </w:rPr>
+        <w:t xml:space="preserve"> </w:t>
+      </w:r>
+      <w:r>
+        <w:rPr>
+          <w:rFonts w:ascii="Baskerville Old Face" w:hAnsi="Baskerville Old Face"/>
+          <w:bCs/>
+        </w:rPr>
+        <w:t>memory</w:t>
+      </w:r>
+    </w:p>
+    <w:p>
+      <w:pPr>
         <w:ind w:left="360"/>
         <w:rPr>
           <w:rFonts w:ascii="Baskerville Old Face" w:hAnsi="Baskerville Old Face"/>
@@ -4507,6 +5154,14 @@
     </w:p>
     <w:p>
       <w:pPr>
+        <w:rPr>
+          <w:rFonts w:ascii="Baskerville Old Face" w:hAnsi="Baskerville Old Face"/>
+          <w:bCs/>
+        </w:rPr>
+      </w:pPr>
+    </w:p>
+    <w:p>
+      <w:pPr>
         <w:ind w:left="360"/>
         <w:rPr>
           <w:rFonts w:ascii="Baskerville Old Face" w:hAnsi="Baskerville Old Face"/>
@@ -4516,14 +5171,6 @@
     </w:p>
     <w:p>
       <w:pPr>
-        <w:rPr>
-          <w:rFonts w:ascii="Baskerville Old Face" w:hAnsi="Baskerville Old Face"/>
-          <w:bCs/>
-        </w:rPr>
-      </w:pPr>
-    </w:p>
-    <w:p>
-      <w:pPr>
         <w:ind w:left="360"/>
         <w:rPr>
           <w:rFonts w:ascii="Baskerville Old Face" w:hAnsi="Baskerville Old Face"/>
@@ -4542,27 +5189,11 @@
     </w:p>
     <w:p>
       <w:pPr>
-        <w:ind w:left="360"/>
-        <w:rPr>
-          <w:rFonts w:ascii="Baskerville Old Face" w:hAnsi="Baskerville Old Face"/>
-          <w:bCs/>
-        </w:rPr>
-      </w:pPr>
-    </w:p>
-    <w:p>
-      <w:pPr>
-        <w:rPr>
-          <w:rFonts w:ascii="Baskerville Old Face" w:hAnsi="Baskerville Old Face"/>
-          <w:bCs/>
-        </w:rPr>
-      </w:pPr>
-      <w:r>
-        <w:rPr>
-          <w:rFonts w:ascii="Baskerville Old Face" w:hAnsi="Baskerville Old Face"/>
-          <w:bCs/>
-        </w:rPr>
-        <w:br w:type="page"/>
-      </w:r>
+        <w:rPr>
+          <w:rFonts w:ascii="Baskerville Old Face" w:hAnsi="Baskerville Old Face"/>
+          <w:bCs/>
+        </w:rPr>
+      </w:pPr>
     </w:p>
     <w:p>
       <w:pPr>
@@ -4582,7 +5213,6 @@
           <w:b/>
           <w:bCs/>
         </w:rPr>
-        <w:lastRenderedPageBreak/>
         <w:t>(1</w:t>
       </w:r>
       <w:r>
@@ -4935,25 +5565,7 @@
           <w:sz w:val="24"/>
           <w:szCs w:val="24"/>
         </w:rPr>
-        <w:t xml:space="preserve">18 1-Wire Master Buses / 18 </w:t>
-      </w:r>
-      <w:proofErr w:type="spellStart"/>
-      <w:r>
-        <w:rPr>
-          <w:rFonts w:ascii="Baskerville Old Face" w:hAnsi="Baskerville Old Face"/>
-          <w:sz w:val="24"/>
-          <w:szCs w:val="24"/>
-        </w:rPr>
-        <w:t>MicroLAN</w:t>
-      </w:r>
-      <w:proofErr w:type="spellEnd"/>
-      <w:r>
-        <w:rPr>
-          <w:rFonts w:ascii="Baskerville Old Face" w:hAnsi="Baskerville Old Face"/>
-          <w:sz w:val="24"/>
-          <w:szCs w:val="24"/>
-        </w:rPr>
-        <w:t xml:space="preserve"> Master Buses</w:t>
+        <w:t>18 1-Wire Master Buses / 18 MicroLAN Master Buses</w:t>
       </w:r>
     </w:p>
     <w:p>
@@ -5226,7 +5838,7 @@
                     <pic:cNvPicPr/>
                   </pic:nvPicPr>
                   <pic:blipFill>
-                    <a:blip r:embed="rId12"/>
+                    <a:blip r:embed="rId17"/>
                     <a:stretch>
                       <a:fillRect/>
                     </a:stretch>
@@ -5681,25 +6293,7 @@
           <w:sz w:val="24"/>
           <w:szCs w:val="24"/>
         </w:rPr>
-        <w:t xml:space="preserve">The flash memory component chosen for this device has a capable read performance of up to 24 MB per second and capable write performance of up to 13 MB per second. The resolution of the camera is 1.3 megapixels, therefore when compressed each photo will have a size of 0.5 MB and the memory will take about (0.5 MB / 13 MB/s) = ~38.4 </w:t>
-      </w:r>
-      <w:proofErr w:type="spellStart"/>
-      <w:r>
-        <w:rPr>
-          <w:rFonts w:ascii="Baskerville Old Face" w:hAnsi="Baskerville Old Face"/>
-          <w:sz w:val="24"/>
-          <w:szCs w:val="24"/>
-        </w:rPr>
-        <w:t>ms</w:t>
-      </w:r>
-      <w:proofErr w:type="spellEnd"/>
-      <w:r>
-        <w:rPr>
-          <w:rFonts w:ascii="Baskerville Old Face" w:hAnsi="Baskerville Old Face"/>
-          <w:sz w:val="24"/>
-          <w:szCs w:val="24"/>
-        </w:rPr>
-        <w:t xml:space="preserve"> to read/write an image.</w:t>
+        <w:t>The flash memory component chosen for this device has a capable read performance of up to 24 MB per second and capable write performance of up to 13 MB per second. The resolution of the camera is 1.3 megapixels, therefore when compressed each photo will have a size of 0.5 MB and the memory will take about (0.5 MB / 13 MB/s) = ~38.4 ms to read/write an image.</w:t>
       </w:r>
     </w:p>
     <w:p>
@@ -5764,43 +6358,298 @@
           <w:bCs/>
         </w:rPr>
       </w:pPr>
-      <w:proofErr w:type="spellStart"/>
-      <w:r>
-        <w:rPr>
-          <w:rFonts w:ascii="Baskerville Old Face" w:hAnsi="Baskerville Old Face"/>
-          <w:bCs/>
-        </w:rPr>
-        <w:t>MMBTFxxGWBCA-xMExx</w:t>
-      </w:r>
-      <w:proofErr w:type="spellEnd"/>
-      <w:r>
-        <w:rPr>
-          <w:rFonts w:ascii="Baskerville Old Face" w:hAnsi="Baskerville Old Face"/>
-          <w:bCs/>
+      <w:r>
+        <w:rPr>
+          <w:rFonts w:ascii="Baskerville Old Face" w:hAnsi="Baskerville Old Face"/>
+          <w:bCs/>
+        </w:rPr>
+        <w:t xml:space="preserve">MMBTFxxGWBCA-xMExx </w:t>
+      </w:r>
+      <w:r>
+        <w:rPr>
+          <w:rFonts w:ascii="Baskerville Old Face" w:hAnsi="Baskerville Old Face"/>
+          <w:bCs/>
+        </w:rPr>
+        <w:t xml:space="preserve">Samsung 16 GB </w:t>
+      </w:r>
+      <w:r>
+        <w:rPr>
+          <w:rFonts w:ascii="Baskerville Old Face" w:hAnsi="Baskerville Old Face"/>
+          <w:bCs/>
+        </w:rPr>
+        <w:t>Flash Memory SD Family</w:t>
+      </w:r>
+      <w:r>
+        <w:rPr>
+          <w:rFonts w:ascii="Baskerville Old Face" w:hAnsi="Baskerville Old Face"/>
+          <w:bCs/>
+        </w:rPr>
+        <w:t>: $7.99</w:t>
+      </w:r>
+    </w:p>
+    <w:p>
+      <w:pPr>
+        <w:pStyle w:val="ListParagraph"/>
+        <w:ind w:left="0"/>
+        <w:jc w:val="both"/>
+        <w:rPr>
+          <w:rFonts w:ascii="Baskerville Old Face" w:hAnsi="Baskerville Old Face"/>
+          <w:sz w:val="24"/>
+          <w:szCs w:val="24"/>
+        </w:rPr>
+      </w:pPr>
+      <w:r>
+        <w:rPr>
+          <w:rFonts w:ascii="Baskerville Old Face" w:hAnsi="Baskerville Old Face"/>
+          <w:sz w:val="24"/>
+          <w:szCs w:val="24"/>
+        </w:rPr>
+        <w:t>Push Button Switch12mm: $0.28</w:t>
+      </w:r>
+    </w:p>
+    <w:p>
+      <w:pPr>
+        <w:pStyle w:val="ListParagraph"/>
+        <w:ind w:left="0"/>
+        <w:jc w:val="both"/>
+        <w:rPr>
+          <w:rFonts w:ascii="Baskerville Old Face" w:hAnsi="Baskerville Old Face"/>
+          <w:sz w:val="24"/>
+          <w:szCs w:val="24"/>
+        </w:rPr>
+      </w:pPr>
+      <w:r>
+        <w:rPr>
+          <w:rFonts w:ascii="Baskerville Old Face" w:hAnsi="Baskerville Old Face"/>
+          <w:sz w:val="24"/>
+          <w:szCs w:val="24"/>
+        </w:rPr>
+        <w:t>Digilent 410-251-B FPGA: $54.00</w:t>
+      </w:r>
+    </w:p>
+    <w:p>
+      <w:pPr>
+        <w:pStyle w:val="ListParagraph"/>
+        <w:ind w:left="0"/>
+        <w:jc w:val="both"/>
+        <w:rPr>
+          <w:rFonts w:ascii="Baskerville Old Face" w:hAnsi="Baskerville Old Face"/>
+          <w:sz w:val="24"/>
+          <w:szCs w:val="24"/>
+        </w:rPr>
+      </w:pPr>
+      <w:r>
+        <w:rPr>
+          <w:rFonts w:ascii="Baskerville Old Face" w:hAnsi="Baskerville Old Face"/>
+          <w:sz w:val="24"/>
+          <w:szCs w:val="24"/>
+        </w:rPr>
+        <w:t>MT9T031I12STM Sensor Image 5mp Mono CMOS 48LCC: $19.00</w:t>
+      </w:r>
+    </w:p>
+    <w:p>
+      <w:pPr>
+        <w:pStyle w:val="ListParagraph"/>
+        <w:ind w:left="0"/>
+        <w:jc w:val="both"/>
+        <w:rPr>
+          <w:rFonts w:ascii="Baskerville Old Face" w:hAnsi="Baskerville Old Face"/>
+          <w:sz w:val="24"/>
+          <w:szCs w:val="24"/>
+        </w:rPr>
+      </w:pPr>
+      <w:r>
+        <w:rPr>
+          <w:rFonts w:ascii="Baskerville Old Face" w:hAnsi="Baskerville Old Face"/>
+          <w:sz w:val="24"/>
+          <w:szCs w:val="24"/>
+        </w:rPr>
+        <w:t>DaVinci Digital Media System-on-Chip: $29.00</w:t>
+      </w:r>
+      <w:r>
+        <w:rPr>
+          <w:rFonts w:ascii="Baskerville Old Face" w:hAnsi="Baskerville Old Face"/>
+          <w:sz w:val="24"/>
+          <w:szCs w:val="24"/>
+        </w:rPr>
+        <w:cr/>
+      </w:r>
+      <w:r>
+        <w:rPr>
+          <w:rFonts w:ascii="Baskerville Old Face" w:hAnsi="Baskerville Old Face"/>
+          <w:sz w:val="24"/>
+          <w:szCs w:val="24"/>
+        </w:rPr>
+        <w:t>Future Technology Devices International Ltd. FT121: $2.16</w:t>
+      </w:r>
+    </w:p>
+    <w:p>
+      <w:pPr>
+        <w:pStyle w:val="ListParagraph"/>
+        <w:ind w:left="0"/>
+        <w:jc w:val="both"/>
+        <w:rPr>
+          <w:rFonts w:ascii="Baskerville Old Face" w:hAnsi="Baskerville Old Face"/>
+          <w:sz w:val="24"/>
+          <w:szCs w:val="24"/>
+        </w:rPr>
+      </w:pPr>
+      <w:r>
+        <w:rPr>
+          <w:rFonts w:ascii="Baskerville Old Face" w:hAnsi="Baskerville Old Face"/>
+          <w:sz w:val="24"/>
+          <w:szCs w:val="24"/>
+        </w:rPr>
+        <w:t>TXC Crystals Oscillator 48 MHZ 30PPM -20 +70C 18pF: $0.67</w:t>
+      </w:r>
+      <w:r>
+        <w:rPr>
+          <w:rFonts w:ascii="Baskerville Old Face" w:hAnsi="Baskerville Old Face"/>
+          <w:sz w:val="24"/>
+          <w:szCs w:val="24"/>
+        </w:rPr>
+        <w:cr/>
+      </w:r>
+    </w:p>
+    <w:p>
+      <w:pPr>
+        <w:pStyle w:val="ListParagraph"/>
+        <w:ind w:left="0"/>
+        <w:jc w:val="both"/>
+        <w:rPr>
+          <w:rFonts w:ascii="Baskerville Old Face" w:hAnsi="Baskerville Old Face"/>
+          <w:sz w:val="24"/>
+          <w:szCs w:val="24"/>
+        </w:rPr>
+      </w:pPr>
+      <w:r>
+        <w:rPr>
+          <w:rFonts w:ascii="Baskerville Old Face" w:hAnsi="Baskerville Old Face"/>
+          <w:sz w:val="24"/>
+          <w:szCs w:val="24"/>
         </w:rPr>
         <w:t xml:space="preserve"> </w:t>
       </w:r>
-      <w:r>
-        <w:rPr>
-          <w:rFonts w:ascii="Baskerville Old Face" w:hAnsi="Baskerville Old Face"/>
-          <w:bCs/>
-        </w:rPr>
-        <w:t xml:space="preserve">Samsung 16 GB </w:t>
-      </w:r>
-      <w:r>
-        <w:rPr>
-          <w:rFonts w:ascii="Baskerville Old Face" w:hAnsi="Baskerville Old Face"/>
-          <w:bCs/>
-        </w:rPr>
-        <w:t>Flash Memory SD Family</w:t>
-      </w:r>
-      <w:r>
-        <w:rPr>
-          <w:rFonts w:ascii="Baskerville Old Face" w:hAnsi="Baskerville Old Face"/>
-          <w:bCs/>
-        </w:rPr>
-        <w:t>: $7.99</w:t>
-      </w:r>
+    </w:p>
+    <w:p>
+      <w:pPr>
+        <w:pStyle w:val="ListParagraph"/>
+        <w:ind w:left="1440"/>
+        <w:jc w:val="both"/>
+        <w:rPr>
+          <w:rFonts w:ascii="Baskerville Old Face" w:hAnsi="Baskerville Old Face"/>
+          <w:sz w:val="24"/>
+          <w:szCs w:val="24"/>
+        </w:rPr>
+      </w:pPr>
+    </w:p>
+    <w:p>
+      <w:pPr>
+        <w:pStyle w:val="ListParagraph"/>
+        <w:ind w:left="1440"/>
+        <w:jc w:val="both"/>
+        <w:rPr>
+          <w:rFonts w:ascii="Baskerville Old Face" w:hAnsi="Baskerville Old Face"/>
+          <w:sz w:val="24"/>
+          <w:szCs w:val="24"/>
+        </w:rPr>
+      </w:pPr>
+    </w:p>
+    <w:p>
+      <w:pPr>
+        <w:pStyle w:val="ListParagraph"/>
+        <w:ind w:left="1440"/>
+        <w:jc w:val="both"/>
+        <w:rPr>
+          <w:rFonts w:ascii="Baskerville Old Face" w:hAnsi="Baskerville Old Face"/>
+          <w:sz w:val="24"/>
+          <w:szCs w:val="24"/>
+        </w:rPr>
+      </w:pPr>
+    </w:p>
+    <w:p>
+      <w:pPr>
+        <w:pStyle w:val="ListParagraph"/>
+        <w:ind w:left="1440"/>
+        <w:jc w:val="both"/>
+        <w:rPr>
+          <w:rFonts w:ascii="Baskerville Old Face" w:hAnsi="Baskerville Old Face"/>
+          <w:sz w:val="24"/>
+          <w:szCs w:val="24"/>
+        </w:rPr>
+      </w:pPr>
+    </w:p>
+    <w:p>
+      <w:pPr>
+        <w:pStyle w:val="ListParagraph"/>
+        <w:ind w:left="1440"/>
+        <w:jc w:val="both"/>
+        <w:rPr>
+          <w:rFonts w:ascii="Baskerville Old Face" w:hAnsi="Baskerville Old Face"/>
+          <w:sz w:val="24"/>
+          <w:szCs w:val="24"/>
+        </w:rPr>
+      </w:pPr>
+    </w:p>
+    <w:p>
+      <w:pPr>
+        <w:pStyle w:val="ListParagraph"/>
+        <w:ind w:left="1440"/>
+        <w:jc w:val="both"/>
+        <w:rPr>
+          <w:rFonts w:ascii="Baskerville Old Face" w:hAnsi="Baskerville Old Face"/>
+          <w:sz w:val="24"/>
+          <w:szCs w:val="24"/>
+        </w:rPr>
+      </w:pPr>
+    </w:p>
+    <w:p>
+      <w:pPr>
+        <w:pStyle w:val="ListParagraph"/>
+        <w:ind w:left="1440"/>
+        <w:jc w:val="both"/>
+        <w:rPr>
+          <w:rFonts w:ascii="Baskerville Old Face" w:hAnsi="Baskerville Old Face"/>
+          <w:sz w:val="24"/>
+          <w:szCs w:val="24"/>
+        </w:rPr>
+      </w:pPr>
+    </w:p>
+    <w:p>
+      <w:pPr>
+        <w:pStyle w:val="ListParagraph"/>
+        <w:ind w:left="1440"/>
+        <w:jc w:val="both"/>
+        <w:rPr>
+          <w:rFonts w:ascii="Baskerville Old Face" w:hAnsi="Baskerville Old Face"/>
+          <w:sz w:val="24"/>
+          <w:szCs w:val="24"/>
+        </w:rPr>
+      </w:pPr>
+    </w:p>
+    <w:p>
+      <w:pPr>
+        <w:pStyle w:val="ListParagraph"/>
+        <w:ind w:left="1440"/>
+        <w:jc w:val="both"/>
+        <w:rPr>
+          <w:rFonts w:ascii="Baskerville Old Face" w:hAnsi="Baskerville Old Face"/>
+          <w:sz w:val="24"/>
+          <w:szCs w:val="24"/>
+        </w:rPr>
+      </w:pPr>
+    </w:p>
+    <w:p>
+      <w:pPr>
+        <w:pStyle w:val="ListParagraph"/>
+        <w:ind w:left="1440"/>
+        <w:jc w:val="both"/>
+        <w:rPr>
+          <w:rFonts w:ascii="Baskerville Old Face" w:hAnsi="Baskerville Old Face"/>
+          <w:sz w:val="24"/>
+          <w:szCs w:val="24"/>
+        </w:rPr>
+      </w:pPr>
     </w:p>
     <w:p>
       <w:pPr>
@@ -5816,44 +6665,16 @@
     </w:p>
     <w:p>
       <w:pPr>
-        <w:pStyle w:val="ListParagraph"/>
-        <w:ind w:left="0"/>
-        <w:jc w:val="both"/>
-        <w:rPr>
-          <w:rFonts w:ascii="Baskerville Old Face" w:hAnsi="Baskerville Old Face"/>
-          <w:sz w:val="24"/>
-          <w:szCs w:val="24"/>
-        </w:rPr>
-      </w:pPr>
-    </w:p>
-    <w:p>
-      <w:pPr>
-        <w:pStyle w:val="ListParagraph"/>
-        <w:ind w:left="0"/>
-        <w:jc w:val="both"/>
-        <w:rPr>
-          <w:rFonts w:ascii="Baskerville Old Face" w:hAnsi="Baskerville Old Face"/>
-          <w:sz w:val="24"/>
-          <w:szCs w:val="24"/>
-        </w:rPr>
-      </w:pPr>
-    </w:p>
-    <w:p>
-      <w:pPr>
-        <w:pStyle w:val="ListParagraph"/>
-        <w:ind w:left="0"/>
-        <w:jc w:val="both"/>
-        <w:rPr>
-          <w:rFonts w:ascii="Baskerville Old Face" w:hAnsi="Baskerville Old Face"/>
-          <w:sz w:val="24"/>
-          <w:szCs w:val="24"/>
-        </w:rPr>
-      </w:pPr>
-      <w:r>
-        <w:rPr>
-          <w:rFonts w:ascii="Baskerville Old Face" w:hAnsi="Baskerville Old Face"/>
-          <w:sz w:val="24"/>
-          <w:szCs w:val="24"/>
+        <w:jc w:val="both"/>
+        <w:rPr>
+          <w:rFonts w:ascii="Baskerville Old Face" w:hAnsi="Baskerville Old Face"/>
+          <w:b/>
+        </w:rPr>
+      </w:pPr>
+      <w:r>
+        <w:rPr>
+          <w:rFonts w:ascii="Baskerville Old Face" w:hAnsi="Baskerville Old Face"/>
+          <w:b/>
         </w:rPr>
         <w:t xml:space="preserve"> </w:t>
       </w:r>
@@ -5862,7 +6683,6 @@
       <w:pPr>
         <w:pStyle w:val="ListParagraph"/>
         <w:ind w:left="1440"/>
-        <w:jc w:val="both"/>
         <w:rPr>
           <w:rFonts w:ascii="Baskerville Old Face" w:hAnsi="Baskerville Old Face"/>
           <w:sz w:val="24"/>
@@ -5884,154 +6704,6 @@
     </w:p>
     <w:p>
       <w:pPr>
-        <w:pStyle w:val="ListParagraph"/>
-        <w:ind w:left="1440"/>
-        <w:jc w:val="both"/>
-        <w:rPr>
-          <w:rFonts w:ascii="Baskerville Old Face" w:hAnsi="Baskerville Old Face"/>
-          <w:sz w:val="24"/>
-          <w:szCs w:val="24"/>
-        </w:rPr>
-      </w:pPr>
-    </w:p>
-    <w:p>
-      <w:pPr>
-        <w:pStyle w:val="ListParagraph"/>
-        <w:ind w:left="1440"/>
-        <w:jc w:val="both"/>
-        <w:rPr>
-          <w:rFonts w:ascii="Baskerville Old Face" w:hAnsi="Baskerville Old Face"/>
-          <w:sz w:val="24"/>
-          <w:szCs w:val="24"/>
-        </w:rPr>
-      </w:pPr>
-    </w:p>
-    <w:p>
-      <w:pPr>
-        <w:pStyle w:val="ListParagraph"/>
-        <w:ind w:left="1440"/>
-        <w:jc w:val="both"/>
-        <w:rPr>
-          <w:rFonts w:ascii="Baskerville Old Face" w:hAnsi="Baskerville Old Face"/>
-          <w:sz w:val="24"/>
-          <w:szCs w:val="24"/>
-        </w:rPr>
-      </w:pPr>
-    </w:p>
-    <w:p>
-      <w:pPr>
-        <w:pStyle w:val="ListParagraph"/>
-        <w:ind w:left="1440"/>
-        <w:jc w:val="both"/>
-        <w:rPr>
-          <w:rFonts w:ascii="Baskerville Old Face" w:hAnsi="Baskerville Old Face"/>
-          <w:sz w:val="24"/>
-          <w:szCs w:val="24"/>
-        </w:rPr>
-      </w:pPr>
-    </w:p>
-    <w:p>
-      <w:pPr>
-        <w:pStyle w:val="ListParagraph"/>
-        <w:ind w:left="1440"/>
-        <w:jc w:val="both"/>
-        <w:rPr>
-          <w:rFonts w:ascii="Baskerville Old Face" w:hAnsi="Baskerville Old Face"/>
-          <w:sz w:val="24"/>
-          <w:szCs w:val="24"/>
-        </w:rPr>
-      </w:pPr>
-    </w:p>
-    <w:p>
-      <w:pPr>
-        <w:pStyle w:val="ListParagraph"/>
-        <w:ind w:left="1440"/>
-        <w:jc w:val="both"/>
-        <w:rPr>
-          <w:rFonts w:ascii="Baskerville Old Face" w:hAnsi="Baskerville Old Face"/>
-          <w:sz w:val="24"/>
-          <w:szCs w:val="24"/>
-        </w:rPr>
-      </w:pPr>
-    </w:p>
-    <w:p>
-      <w:pPr>
-        <w:pStyle w:val="ListParagraph"/>
-        <w:ind w:left="1440"/>
-        <w:jc w:val="both"/>
-        <w:rPr>
-          <w:rFonts w:ascii="Baskerville Old Face" w:hAnsi="Baskerville Old Face"/>
-          <w:sz w:val="24"/>
-          <w:szCs w:val="24"/>
-        </w:rPr>
-      </w:pPr>
-    </w:p>
-    <w:p>
-      <w:pPr>
-        <w:pStyle w:val="ListParagraph"/>
-        <w:ind w:left="1440"/>
-        <w:jc w:val="both"/>
-        <w:rPr>
-          <w:rFonts w:ascii="Baskerville Old Face" w:hAnsi="Baskerville Old Face"/>
-          <w:sz w:val="24"/>
-          <w:szCs w:val="24"/>
-        </w:rPr>
-      </w:pPr>
-    </w:p>
-    <w:p>
-      <w:pPr>
-        <w:pStyle w:val="ListParagraph"/>
-        <w:ind w:left="0"/>
-        <w:jc w:val="both"/>
-        <w:rPr>
-          <w:rFonts w:ascii="Baskerville Old Face" w:hAnsi="Baskerville Old Face"/>
-          <w:sz w:val="24"/>
-          <w:szCs w:val="24"/>
-        </w:rPr>
-      </w:pPr>
-    </w:p>
-    <w:p>
-      <w:pPr>
-        <w:jc w:val="both"/>
-        <w:rPr>
-          <w:rFonts w:ascii="Baskerville Old Face" w:hAnsi="Baskerville Old Face"/>
-          <w:b/>
-        </w:rPr>
-      </w:pPr>
-      <w:r>
-        <w:rPr>
-          <w:rFonts w:ascii="Baskerville Old Face" w:hAnsi="Baskerville Old Face"/>
-          <w:b/>
-        </w:rPr>
-        <w:lastRenderedPageBreak/>
-        <w:t xml:space="preserve"> </w:t>
-      </w:r>
-    </w:p>
-    <w:p>
-      <w:pPr>
-        <w:pStyle w:val="ListParagraph"/>
-        <w:ind w:left="1440"/>
-        <w:rPr>
-          <w:rFonts w:ascii="Baskerville Old Face" w:hAnsi="Baskerville Old Face"/>
-          <w:sz w:val="24"/>
-          <w:szCs w:val="24"/>
-        </w:rPr>
-      </w:pPr>
-    </w:p>
-    <w:p>
-      <w:pPr>
-        <w:pStyle w:val="ListParagraph"/>
-        <w:ind w:left="1440"/>
-        <w:jc w:val="both"/>
-        <w:rPr>
-          <w:rFonts w:ascii="Baskerville Old Face" w:hAnsi="Baskerville Old Face"/>
-          <w:sz w:val="24"/>
-          <w:szCs w:val="24"/>
-        </w:rPr>
-      </w:pPr>
-    </w:p>
-    <w:p>
-      <w:pPr>
         <w:jc w:val="both"/>
         <w:rPr>
           <w:rFonts w:ascii="Baskerville Old Face" w:hAnsi="Baskerville Old Face"/>
@@ -6057,9 +6729,9 @@
       </w:pPr>
     </w:p>
     <w:sectPr>
-      <w:headerReference w:type="default" r:id="rId13"/>
-      <w:footerReference w:type="even" r:id="rId14"/>
-      <w:footerReference w:type="default" r:id="rId15"/>
+      <w:headerReference w:type="default" r:id="rId18"/>
+      <w:footerReference w:type="even" r:id="rId19"/>
+      <w:footerReference w:type="default" r:id="rId20"/>
       <w:pgSz w:w="12240" w:h="15840" w:code="1"/>
       <w:pgMar w:top="1440" w:right="1440" w:bottom="1440" w:left="1440" w:header="720" w:footer="720" w:gutter="0"/>
       <w:cols w:space="720"/>
@@ -7734,46 +8406,46 @@
       </w:pPr>
     </w:lvl>
   </w:abstractNum>
-  <w:num w:numId="1">
+  <w:num w:numId="1" w16cid:durableId="813523585">
     <w:abstractNumId w:val="5"/>
   </w:num>
-  <w:num w:numId="2">
+  <w:num w:numId="2" w16cid:durableId="941298767">
     <w:abstractNumId w:val="10"/>
   </w:num>
-  <w:num w:numId="3">
+  <w:num w:numId="3" w16cid:durableId="283970776">
     <w:abstractNumId w:val="8"/>
   </w:num>
-  <w:num w:numId="4">
+  <w:num w:numId="4" w16cid:durableId="1924214429">
     <w:abstractNumId w:val="11"/>
   </w:num>
-  <w:num w:numId="5">
+  <w:num w:numId="5" w16cid:durableId="39742450">
     <w:abstractNumId w:val="0"/>
   </w:num>
-  <w:num w:numId="6">
+  <w:num w:numId="6" w16cid:durableId="1368482476">
     <w:abstractNumId w:val="7"/>
   </w:num>
-  <w:num w:numId="7">
+  <w:num w:numId="7" w16cid:durableId="1060713804">
     <w:abstractNumId w:val="13"/>
   </w:num>
-  <w:num w:numId="8">
+  <w:num w:numId="8" w16cid:durableId="915896916">
     <w:abstractNumId w:val="1"/>
   </w:num>
-  <w:num w:numId="9">
+  <w:num w:numId="9" w16cid:durableId="1158418577">
     <w:abstractNumId w:val="2"/>
   </w:num>
-  <w:num w:numId="10">
+  <w:num w:numId="10" w16cid:durableId="417363373">
     <w:abstractNumId w:val="6"/>
   </w:num>
-  <w:num w:numId="11">
+  <w:num w:numId="11" w16cid:durableId="1262959121">
     <w:abstractNumId w:val="3"/>
   </w:num>
-  <w:num w:numId="12">
+  <w:num w:numId="12" w16cid:durableId="17777813">
     <w:abstractNumId w:val="12"/>
   </w:num>
-  <w:num w:numId="13">
+  <w:num w:numId="13" w16cid:durableId="210313283">
     <w:abstractNumId w:val="9"/>
   </w:num>
-  <w:num w:numId="14">
+  <w:num w:numId="14" w16cid:durableId="710498468">
     <w:abstractNumId w:val="4"/>
   </w:num>
 </w:numbering>

</xml_diff>

<commit_message>
U Number and Contributions
</commit_message>
<xml_diff>
--- a/Miniproject/Camera Design MiniProject  Report Template.docx
+++ b/Miniproject/Camera Design MiniProject  Report Template.docx
@@ -495,6 +495,9 @@
             <w:r>
               <w:t>Thomas Bivins</w:t>
             </w:r>
+            <w:r>
+              <w:t xml:space="preserve"> U89246769</w:t>
+            </w:r>
           </w:p>
         </w:tc>
       </w:tr>
@@ -546,7 +549,13 @@
           <w:p/>
           <w:p>
             <w:r>
-              <w:t>Patrick Cook : Questions A 1-3, B5-6</w:t>
+              <w:t>Patrick Cook: Questions A1-3, B5-6</w:t>
+            </w:r>
+          </w:p>
+          <w:p/>
+          <w:p>
+            <w:r>
+              <w:t xml:space="preserve">Thomas Bivins: Questions A5-6, B1-4, B7-8 </w:t>
             </w:r>
           </w:p>
           <w:p/>

</xml_diff>

<commit_message>
Final miniproject stuffs done
</commit_message>
<xml_diff>
--- a/Miniproject/Camera Design MiniProject  Report Template.docx
+++ b/Miniproject/Camera Design MiniProject  Report Template.docx
@@ -1213,6 +1213,26 @@
           <w:sz w:val="24"/>
           <w:szCs w:val="24"/>
         </w:rPr>
+        <w:t>FPGA as a controller</w:t>
+      </w:r>
+    </w:p>
+    <w:p>
+      <w:pPr>
+        <w:pStyle w:val="ListParagraph"/>
+        <w:numPr>
+          <w:ilvl w:val="0"/>
+          <w:numId w:val="1"/>
+        </w:numPr>
+        <w:rPr>
+          <w:sz w:val="24"/>
+          <w:szCs w:val="24"/>
+        </w:rPr>
+      </w:pPr>
+      <w:r>
+        <w:rPr>
+          <w:sz w:val="24"/>
+          <w:szCs w:val="24"/>
+        </w:rPr>
         <w:t>Data bus between camera lens and camera controller/memory</w:t>
       </w:r>
     </w:p>
@@ -8552,46 +8572,46 @@
       </w:pPr>
     </w:lvl>
   </w:abstractNum>
-  <w:num w:numId="1">
+  <w:num w:numId="1" w16cid:durableId="1057777738">
     <w:abstractNumId w:val="5"/>
   </w:num>
-  <w:num w:numId="2">
+  <w:num w:numId="2" w16cid:durableId="1317103515">
     <w:abstractNumId w:val="10"/>
   </w:num>
-  <w:num w:numId="3">
+  <w:num w:numId="3" w16cid:durableId="1356888207">
     <w:abstractNumId w:val="8"/>
   </w:num>
-  <w:num w:numId="4">
+  <w:num w:numId="4" w16cid:durableId="1711882521">
     <w:abstractNumId w:val="11"/>
   </w:num>
-  <w:num w:numId="5">
+  <w:num w:numId="5" w16cid:durableId="1577131269">
     <w:abstractNumId w:val="0"/>
   </w:num>
-  <w:num w:numId="6">
+  <w:num w:numId="6" w16cid:durableId="1769151960">
     <w:abstractNumId w:val="7"/>
   </w:num>
-  <w:num w:numId="7">
+  <w:num w:numId="7" w16cid:durableId="929923016">
     <w:abstractNumId w:val="13"/>
   </w:num>
-  <w:num w:numId="8">
+  <w:num w:numId="8" w16cid:durableId="1541093824">
     <w:abstractNumId w:val="1"/>
   </w:num>
-  <w:num w:numId="9">
+  <w:num w:numId="9" w16cid:durableId="1439059869">
     <w:abstractNumId w:val="2"/>
   </w:num>
-  <w:num w:numId="10">
+  <w:num w:numId="10" w16cid:durableId="2031293083">
     <w:abstractNumId w:val="6"/>
   </w:num>
-  <w:num w:numId="11">
+  <w:num w:numId="11" w16cid:durableId="2005428030">
     <w:abstractNumId w:val="3"/>
   </w:num>
-  <w:num w:numId="12">
+  <w:num w:numId="12" w16cid:durableId="654798669">
     <w:abstractNumId w:val="12"/>
   </w:num>
-  <w:num w:numId="13">
+  <w:num w:numId="13" w16cid:durableId="1724477608">
     <w:abstractNumId w:val="9"/>
   </w:num>
-  <w:num w:numId="14">
+  <w:num w:numId="14" w16cid:durableId="1958562892">
     <w:abstractNumId w:val="4"/>
   </w:num>
 </w:numbering>

</xml_diff>